<commit_message>
Project 2: implementation of the "AudioIn" class. I created a circle (car) that is controlled by voice level.
</commit_message>
<xml_diff>
--- a/projects/i'm-not-a-robot/proposal/i'm-not-a-robot-Proposal.docx
+++ b/projects/i'm-not-a-robot/proposal/i'm-not-a-robot-Proposal.docx
@@ -102,32 +102,64 @@
     </w:p>
     <w:p>
       <w:r>
-        <w:t xml:space="preserve">In </w:t>
-      </w:r>
-      <w:r>
-        <w:t>first puzzle, in</w:t>
-      </w:r>
-      <w:r>
-        <w:t xml:space="preserve"> state</w:t>
-      </w:r>
-      <w:r>
-        <w:t xml:space="preserve"> 1, will be in the form of Question and answer.</w:t>
-      </w:r>
-      <w:r>
-        <w:t xml:space="preserve"> question will be asked, and the user will have 4 answers to choose from. A timer will count down from 10 and be displayed in the background with an opacity. The idea is to add stress to the user. A song, likely the jeopardy jingle will play as the user thinks about the answer. Keyboard input will allow for the user to select their answer. Keys A, B, C, D. The final version, will have various questions and potential answers within an array that will be selected at random, so should a user play the game more then once, they don’t know the question right away.</w:t>
-      </w:r>
-    </w:p>
-    <w:p>
-      <w:r>
-        <w:t>The second puzzle, in state 2, will be a bouncing ball simulation where the user must collect all the tokens, without lousing the bouncing balls.</w:t>
-      </w:r>
-      <w:r>
-        <w:t xml:space="preserve"> Several tokens will appear on the canvas. They will jitter along the x-axis, while numerous balls fall from the top of the canvas. The objective of the user is to collect all the tokens before the balls bounce off the canvass. Only a human can decipher this puzzle, as the movement of the balls are random and cannot be anticipated.</w:t>
-      </w:r>
-    </w:p>
-    <w:p>
-      <w:r>
-        <w:t>The third puzzle, in state 3, is less of a puzzle and more of a verification. With the use of the user’s webcam, the system will scan the users face and will only proceed if it can be matched with one of a human. Horizontal and vertical bars will animate on each axis, while the scan is being done. If the scan is unsuccessful, like in a sense that no webcam is detected, or that the image in front of the camera is not human, the simulation will fail. If the scan is successful, the simulation will lead to its’ final stage, that appears once again the “reCAPTCHA” looking window, however this time when the user clicks on the “I’m not a robot”, a final state will appear that says something along the lines of “you are not a robot”.</w:t>
+        <w:t>The first puzzle, also known as the “</w:t>
+      </w:r>
+      <w:proofErr w:type="spellStart"/>
+      <w:r>
+        <w:t>audioPuzzle</w:t>
+      </w:r>
+      <w:proofErr w:type="spellEnd"/>
+      <w:r>
+        <w:t>” will take advantage of the audio in class. Since my program resides around the idea of proving oneself that they are in fact human, I figured the more interactive components the better. The premise of this puzzle is that the user must navigate the vehicle from the bottom of the canvass towards to the top solely with their voice. The louder they speak, the faster the car moves along the y-axis. If they speak quietly the car moves slowly, and if they don’t speak at all, the car starts to reverse back to its starting position on the y-axis. This on its own would be too simple, so I will add road obstacles such as potholes. However, these potholes will translate upon the x-axis, because why not? We all know how potholes like to play games with us.</w:t>
+      </w:r>
+    </w:p>
+    <w:p>
+      <w:r>
+        <w:t xml:space="preserve">The second puzzle, </w:t>
+      </w:r>
+      <w:r>
+        <w:t>also known as the “</w:t>
+      </w:r>
+      <w:proofErr w:type="spellStart"/>
+      <w:r>
+        <w:t>ballPuzzle</w:t>
+      </w:r>
+      <w:proofErr w:type="spellEnd"/>
+      <w:r>
+        <w:t>”, will take advantage of keyboard input. In a traditional, non-traditional, the user will need to bounce balls upon an apparatus to collect tokens. They will only have so many balls, so they will have to ensure that they can achieve all the tokens.</w:t>
+      </w:r>
+      <w:r>
+        <w:t xml:space="preserve"> </w:t>
+      </w:r>
+      <w:r>
+        <w:t xml:space="preserve">They will jitter along the x-axis, while numerous balls fall from the top of the canvas. </w:t>
+      </w:r>
+      <w:r>
+        <w:t xml:space="preserve">I plan to use a </w:t>
+      </w:r>
+      <w:proofErr w:type="spellStart"/>
+      <w:r>
+        <w:t>PolySynth</w:t>
+      </w:r>
+      <w:proofErr w:type="spellEnd"/>
+      <w:r>
+        <w:t xml:space="preserve"> and create a scale so that once a ball touches the apparatus a random note will play. I may add a delay to create a reverberation effect, so that as the game progress it becomes more difficult since the user player will hear the delay of all the bounced balls. </w:t>
+      </w:r>
+      <w:r>
+        <w:t>This puzzle fits within the theme, as a computer would have trouble deciphering a random element and intended element simultaneously within a short amount of time.</w:t>
+      </w:r>
+    </w:p>
+    <w:p>
+      <w:r>
+        <w:t xml:space="preserve">The third puzzle, in state 3, is less of a puzzle and more of a verification. With the use of the user’s webcam, the system will scan the users face and will only proceed if it can be matched with one of a </w:t>
+      </w:r>
+      <w:proofErr w:type="gramStart"/>
+      <w:r>
+        <w:t>human</w:t>
+      </w:r>
+      <w:proofErr w:type="gramEnd"/>
+      <w:r>
+        <w:t>. Horizontal and vertical bars will animate on each axis, while the scan is being done. If the scan is unsuccessful, like in a sense that no webcam is detected, or that the image in front of the camera is not human, the simulation will fail. If the scan is successful, the simulation will lead to its’ final stage, that appears once again the “reCAPTCHA” looking window, however this time when the user clicks on the “I’m not a robot”, a final state will appear that says something along the lines of “you are not a robot”.</w:t>
       </w:r>
     </w:p>
     <w:p>
@@ -135,7 +167,11 @@
         <w:t xml:space="preserve">The largest challenge with this conception is the use of the webcam. </w:t>
       </w:r>
       <w:r>
-        <w:t>After briefly speaking with you, I have decided to use the ml.js library to implement face detection. Once I implement the initial code and have the webcam working correctly, I look forward to learning how I can take advantage of it and what I can make from it to help bring together the simulation.</w:t>
+        <w:t xml:space="preserve">After briefly speaking with you, I have decided to use the ml.js library to implement face detection. Once I implement the initial code and </w:t>
+      </w:r>
+      <w:r>
+        <w:lastRenderedPageBreak/>
+        <w:t>have the webcam working correctly, I look forward to learning how I can take advantage of it and what I can make from it to help bring together the simulation.</w:t>
       </w:r>
     </w:p>
     <w:p>
@@ -145,7 +181,6 @@
     </w:p>
     <w:p>
       <w:r>
-        <w:lastRenderedPageBreak/>
         <w:t xml:space="preserve"> </w:t>
       </w:r>
     </w:p>
@@ -172,7 +207,7 @@
         </w:numPr>
       </w:pPr>
       <w:r>
-        <w:t>Answer the complex text question with keyboard input</w:t>
+        <w:t>Maneuver the car around the potholes with your voice</w:t>
       </w:r>
     </w:p>
     <w:p>
@@ -257,9 +292,11 @@
       <w:r>
         <w:t xml:space="preserve"> </w:t>
       </w:r>
+      <w:proofErr w:type="gramStart"/>
       <w:r>
         <w:t>from the introduction,</w:t>
       </w:r>
+      <w:proofErr w:type="gramEnd"/>
       <w:r>
         <w:t xml:space="preserve"> to the 3 “tests”</w:t>
       </w:r>

</xml_diff>